<commit_message>
Add jpg and png to basic test
</commit_message>
<xml_diff>
--- a/test_templates/test_basic_with_images.docx
+++ b/test_templates/test_basic_with_images.docx
@@ -25,7 +25,29 @@
         <w:rPr>
           <w:lang w:val="en-US"/>
         </w:rPr>
-        <w:t xml:space="preserve"> {{.ProjectNumber}}</w:t>
+        <w:t xml:space="preserve"> {</w:t>
+      </w:r>
+      <w:proofErr w:type="gramStart"/>
+      <w:r>
+        <w:rPr>
+          <w:lang w:val="en-US"/>
+        </w:rPr>
+        <w:t>{.</w:t>
+      </w:r>
+      <w:proofErr w:type="spellStart"/>
+      <w:r>
+        <w:rPr>
+          <w:lang w:val="en-US"/>
+        </w:rPr>
+        <w:t>ProjectNumber</w:t>
+      </w:r>
+      <w:proofErr w:type="spellEnd"/>
+      <w:proofErr w:type="gramEnd"/>
+      <w:r>
+        <w:rPr>
+          <w:lang w:val="en-US"/>
+        </w:rPr>
+        <w:t>}}</w:t>
       </w:r>
     </w:p>
     <w:p>
@@ -55,13 +77,21 @@
           <w:rFonts w:ascii="Abadi" w:hAnsi="Abadi"/>
           <w:lang w:val="en-US"/>
         </w:rPr>
-        <w:t>: {{</w:t>
-      </w:r>
+        <w:t>: {</w:t>
+      </w:r>
+      <w:proofErr w:type="gramStart"/>
       <w:r>
         <w:rPr>
           <w:rFonts w:ascii="Abadi" w:hAnsi="Abadi"/>
           <w:lang w:val="en-US"/>
         </w:rPr>
+        <w:t>{</w:t>
+      </w:r>
+      <w:r>
+        <w:rPr>
+          <w:rFonts w:ascii="Abadi" w:hAnsi="Abadi"/>
+          <w:lang w:val="en-US"/>
+        </w:rPr>
         <w:t>.</w:t>
       </w:r>
       <w:r>
@@ -71,6 +101,7 @@
         </w:rPr>
         <w:t>Client</w:t>
       </w:r>
+      <w:proofErr w:type="gramEnd"/>
       <w:r>
         <w:rPr>
           <w:rFonts w:ascii="Abadi" w:hAnsi="Abadi"/>
@@ -89,7 +120,14 @@
         <w:rPr>
           <w:lang w:val="en-US"/>
         </w:rPr>
-        <w:t>Status: {{</w:t>
+        <w:t>Status: {</w:t>
+      </w:r>
+      <w:proofErr w:type="gramStart"/>
+      <w:r>
+        <w:rPr>
+          <w:lang w:val="en-US"/>
+        </w:rPr>
+        <w:t>{</w:t>
       </w:r>
       <w:r>
         <w:rPr>
@@ -101,7 +139,14 @@
         <w:rPr>
           <w:lang w:val="en-US"/>
         </w:rPr>
-        <w:t>Status}}</w:t>
+        <w:t>Status</w:t>
+      </w:r>
+      <w:proofErr w:type="gramEnd"/>
+      <w:r>
+        <w:rPr>
+          <w:lang w:val="en-US"/>
+        </w:rPr>
+        <w:t>}}</w:t>
       </w:r>
     </w:p>
     <w:p>
@@ -191,27 +236,49 @@
     <w:p>
       <w:pPr>
         <w:rPr>
-          <w:lang w:val="en-US"/>
-        </w:rPr>
-      </w:pPr>
-      <w:r>
-        <w:rPr>
-          <w:lang w:val="en-US"/>
-        </w:rPr>
-        <w:t xml:space="preserve">Image From Tag </w:t>
+          <w:b/>
+          <w:bCs/>
+          <w:lang w:val="en-US"/>
+        </w:rPr>
+      </w:pPr>
+      <w:r>
+        <w:rPr>
+          <w:b/>
+          <w:bCs/>
+          <w:lang w:val="en-US"/>
+        </w:rPr>
+        <w:t>Image</w:t>
+      </w:r>
+      <w:r>
+        <w:rPr>
+          <w:b/>
+          <w:bCs/>
+          <w:lang w:val="en-US"/>
+        </w:rPr>
+        <w:t>s</w:t>
+      </w:r>
+      <w:r>
+        <w:rPr>
+          <w:b/>
+          <w:bCs/>
+          <w:lang w:val="en-US"/>
+        </w:rPr>
+        <w:t xml:space="preserve"> From Tag </w:t>
       </w:r>
     </w:p>
     <w:p>
       <w:pPr>
         <w:rPr>
-          <w:lang w:val="en-US"/>
-        </w:rPr>
-      </w:pPr>
-      <w:r>
-        <w:rPr>
-          <w:lang w:val="en-US"/>
-        </w:rPr>
-        <w:t>{{.Image}}</w:t>
+          <w:u w:val="single"/>
+          <w:lang w:val="en-US"/>
+        </w:rPr>
+      </w:pPr>
+      <w:r>
+        <w:rPr>
+          <w:u w:val="single"/>
+          <w:lang w:val="en-US"/>
+        </w:rPr>
+        <w:t>PNG Image</w:t>
       </w:r>
     </w:p>
     <w:p>
@@ -220,19 +287,116 @@
           <w:lang w:val="en-US"/>
         </w:rPr>
       </w:pPr>
+      <w:r>
+        <w:rPr>
+          <w:lang w:val="en-US"/>
+        </w:rPr>
+        <w:t>{</w:t>
+      </w:r>
+      <w:proofErr w:type="gramStart"/>
+      <w:r>
+        <w:rPr>
+          <w:lang w:val="en-US"/>
+        </w:rPr>
+        <w:t>{.</w:t>
+      </w:r>
+      <w:proofErr w:type="spellStart"/>
+      <w:r>
+        <w:rPr>
+          <w:lang w:val="en-US"/>
+        </w:rPr>
+        <w:t>Image</w:t>
+      </w:r>
+      <w:r>
+        <w:rPr>
+          <w:lang w:val="en-US"/>
+        </w:rPr>
+        <w:t>Png</w:t>
+      </w:r>
+      <w:proofErr w:type="spellEnd"/>
+      <w:proofErr w:type="gramEnd"/>
+      <w:r>
+        <w:rPr>
+          <w:lang w:val="en-US"/>
+        </w:rPr>
+        <w:t>}}</w:t>
+      </w:r>
     </w:p>
     <w:p>
       <w:pPr>
         <w:rPr>
-          <w:lang w:val="en-US"/>
-        </w:rPr>
-      </w:pPr>
-      <w:r>
-        <w:rPr>
-          <w:lang w:val="en-US"/>
-        </w:rPr>
-        <w:t>End of doc`</w:t>
-      </w:r>
+          <w:u w:val="single"/>
+          <w:lang w:val="en-US"/>
+        </w:rPr>
+      </w:pPr>
+      <w:r>
+        <w:rPr>
+          <w:u w:val="single"/>
+          <w:lang w:val="en-US"/>
+        </w:rPr>
+        <w:t>JPG</w:t>
+      </w:r>
+      <w:r>
+        <w:rPr>
+          <w:u w:val="single"/>
+          <w:lang w:val="en-US"/>
+        </w:rPr>
+        <w:t xml:space="preserve"> Image</w:t>
+      </w:r>
+    </w:p>
+    <w:p>
+      <w:pPr>
+        <w:rPr>
+          <w:lang w:val="en-US"/>
+        </w:rPr>
+      </w:pPr>
+      <w:r>
+        <w:rPr>
+          <w:lang w:val="en-US"/>
+        </w:rPr>
+        <w:t>{</w:t>
+      </w:r>
+      <w:proofErr w:type="gramStart"/>
+      <w:r>
+        <w:rPr>
+          <w:lang w:val="en-US"/>
+        </w:rPr>
+        <w:t>{.</w:t>
+      </w:r>
+      <w:proofErr w:type="spellStart"/>
+      <w:r>
+        <w:rPr>
+          <w:lang w:val="en-US"/>
+        </w:rPr>
+        <w:t>Image</w:t>
+      </w:r>
+      <w:r>
+        <w:rPr>
+          <w:lang w:val="en-US"/>
+        </w:rPr>
+        <w:t>Jp</w:t>
+      </w:r>
+      <w:r>
+        <w:rPr>
+          <w:lang w:val="en-US"/>
+        </w:rPr>
+        <w:t>g</w:t>
+      </w:r>
+      <w:proofErr w:type="spellEnd"/>
+      <w:proofErr w:type="gramEnd"/>
+      <w:r>
+        <w:rPr>
+          <w:lang w:val="en-US"/>
+        </w:rPr>
+        <w:t>}}</w:t>
+      </w:r>
+    </w:p>
+    <w:p>
+      <w:pPr>
+        <w:rPr>
+          <w:lang w:val="en-US"/>
+        </w:rPr>
+      </w:pPr>
     </w:p>
     <w:sectPr>
       <w:pgSz w:w="11906" w:h="16838"/>

</xml_diff>